<commit_message>
with wet and dry files
</commit_message>
<xml_diff>
--- a/Hw3/DHW3 (2).docx
+++ b/Hw3/DHW3 (2).docx
@@ -304,7 +304,7 @@
     </w:p>
     <w:p>
       <w:pPr>
-        <w:pStyle w:val="Heading1"/>
+        <w:pStyle w:val="1"/>
         <w:pBdr>
           <w:top w:val="nil"/>
           <w:left w:val="nil"/>
@@ -636,7 +636,7 @@
     </w:p>
     <w:p>
       <w:pPr>
-        <w:pStyle w:val="Heading1"/>
+        <w:pStyle w:val="1"/>
         <w:pBdr>
           <w:top w:val="nil"/>
           <w:left w:val="nil"/>
@@ -823,7 +823,7 @@
     </w:p>
     <w:p>
       <w:pPr>
-        <w:pStyle w:val="Heading1"/>
+        <w:pStyle w:val="1"/>
         <w:pBdr>
           <w:top w:val="nil"/>
           <w:left w:val="nil"/>
@@ -1253,7 +1253,7 @@
     </w:p>
     <w:p>
       <w:pPr>
-        <w:pStyle w:val="Heading1"/>
+        <w:pStyle w:val="1"/>
         <w:pBdr>
           <w:top w:val="nil"/>
           <w:left w:val="nil"/>
@@ -1413,7 +1413,7 @@
     </w:p>
     <w:p>
       <w:pPr>
-        <w:pStyle w:val="Heading1"/>
+        <w:pStyle w:val="1"/>
         <w:keepLines/>
         <w:spacing w:before="400" w:line="276" w:lineRule="auto"/>
         <w:jc w:val="left"/>
@@ -4492,7 +4492,7 @@
     </w:p>
     <w:p>
       <w:pPr>
-        <w:pStyle w:val="ListParagraph"/>
+        <w:pStyle w:val="a5"/>
         <w:numPr>
           <w:ilvl w:val="0"/>
           <w:numId w:val="13"/>
@@ -4659,7 +4659,7 @@
     </w:p>
     <w:p>
       <w:pPr>
-        <w:pStyle w:val="ListParagraph"/>
+        <w:pStyle w:val="a5"/>
         <w:numPr>
           <w:ilvl w:val="0"/>
           <w:numId w:val="13"/>
@@ -8497,7 +8497,7 @@
     </w:p>
     <w:p>
       <w:pPr>
-        <w:pStyle w:val="ListParagraph"/>
+        <w:pStyle w:val="a5"/>
         <w:spacing w:after="0" w:line="276" w:lineRule="auto"/>
         <w:jc w:val="left"/>
         <w:rPr>
@@ -8533,7 +8533,7 @@
     </w:p>
     <w:p>
       <w:pPr>
-        <w:pStyle w:val="ListParagraph"/>
+        <w:pStyle w:val="a5"/>
         <w:spacing w:after="0" w:line="276" w:lineRule="auto"/>
         <w:jc w:val="left"/>
         <w:rPr>
@@ -8599,7 +8599,7 @@
     </w:p>
     <w:p>
       <w:pPr>
-        <w:pStyle w:val="ListParagraph"/>
+        <w:pStyle w:val="a5"/>
         <w:spacing w:after="0" w:line="276" w:lineRule="auto"/>
         <w:jc w:val="left"/>
         <w:rPr>
@@ -8675,7 +8675,7 @@
     </w:p>
     <w:p>
       <w:pPr>
-        <w:pStyle w:val="ListParagraph"/>
+        <w:pStyle w:val="a5"/>
         <w:spacing w:after="0" w:line="276" w:lineRule="auto"/>
         <w:jc w:val="left"/>
         <w:rPr>
@@ -8689,7 +8689,7 @@
     </w:p>
     <w:p>
       <w:pPr>
-        <w:pStyle w:val="ListParagraph"/>
+        <w:pStyle w:val="a5"/>
         <w:spacing w:after="0" w:line="276" w:lineRule="auto"/>
         <w:jc w:val="left"/>
         <w:rPr>
@@ -9039,7 +9039,7 @@
     </w:p>
     <w:p>
       <w:pPr>
-        <w:pStyle w:val="ListParagraph"/>
+        <w:pStyle w:val="a5"/>
         <w:spacing w:after="0" w:line="276" w:lineRule="auto"/>
         <w:jc w:val="left"/>
         <w:rPr>
@@ -9823,7 +9823,7 @@
     </w:p>
     <w:p>
       <w:pPr>
-        <w:pStyle w:val="ListParagraph"/>
+        <w:pStyle w:val="a5"/>
         <w:spacing w:after="0" w:line="276" w:lineRule="auto"/>
         <w:jc w:val="left"/>
         <w:rPr>
@@ -9913,7 +9913,7 @@
     </w:p>
     <w:p>
       <w:pPr>
-        <w:pStyle w:val="ListParagraph"/>
+        <w:pStyle w:val="a5"/>
         <w:spacing w:after="0" w:line="276" w:lineRule="auto"/>
         <w:jc w:val="left"/>
         <w:rPr>
@@ -9928,7 +9928,7 @@
     </w:p>
     <w:p>
       <w:pPr>
-        <w:pStyle w:val="ListParagraph"/>
+        <w:pStyle w:val="a5"/>
         <w:spacing w:after="0" w:line="276" w:lineRule="auto"/>
         <w:jc w:val="left"/>
         <w:rPr>
@@ -10005,7 +10005,7 @@
     </w:p>
     <w:p>
       <w:pPr>
-        <w:pStyle w:val="ListParagraph"/>
+        <w:pStyle w:val="a5"/>
         <w:spacing w:after="0" w:line="276" w:lineRule="auto"/>
         <w:jc w:val="left"/>
         <w:rPr>
@@ -12303,7 +12303,7 @@
     </w:p>
     <w:p>
       <w:pPr>
-        <w:pStyle w:val="ListParagraph"/>
+        <w:pStyle w:val="a5"/>
         <w:numPr>
           <w:ilvl w:val="0"/>
           <w:numId w:val="16"/>
@@ -12478,7 +12478,7 @@
     </w:p>
     <w:p>
       <w:pPr>
-        <w:pStyle w:val="ListParagraph"/>
+        <w:pStyle w:val="a5"/>
         <w:numPr>
           <w:ilvl w:val="0"/>
           <w:numId w:val="15"/>
@@ -14913,7 +14913,7 @@
     </w:p>
     <w:p>
       <w:pPr>
-        <w:pStyle w:val="Heading1"/>
+        <w:pStyle w:val="1"/>
         <w:keepLines/>
         <w:spacing w:before="400" w:line="276" w:lineRule="auto"/>
         <w:jc w:val="left"/>
@@ -16462,7 +16462,7 @@
         <w:ind w:firstLine="720"/>
         <w:jc w:val="left"/>
         <w:rPr>
-          <w:rFonts w:ascii="Arial" w:eastAsia="Arial" w:hAnsi="Arial" w:cs="Arial" w:hint="cs"/>
+          <w:rFonts w:ascii="Arial" w:eastAsia="Arial" w:hAnsi="Arial" w:cs="Arial"/>
           <w:color w:val="0070C0"/>
           <w:sz w:val="22"/>
           <w:szCs w:val="22"/>
@@ -16657,7 +16657,7 @@
         <w:ind w:right="720"/>
         <w:jc w:val="left"/>
         <w:rPr>
-          <w:rFonts w:ascii="Arial" w:eastAsia="Arial" w:hAnsi="Arial" w:cs="Arial" w:hint="cs"/>
+          <w:rFonts w:ascii="Arial" w:eastAsia="Arial" w:hAnsi="Arial" w:cs="Arial"/>
           <w:i/>
           <w:color w:val="0070C0"/>
           <w:sz w:val="22"/>
@@ -16723,17 +16723,7 @@
               <w:szCs w:val="22"/>
               <w:lang w:bidi="he-IL"/>
             </w:rPr>
-            <m:t>+</m:t>
-          </m:r>
-          <m:r>
-            <w:rPr>
-              <w:rFonts w:ascii="Cambria Math" w:eastAsia="Arial" w:hAnsi="Cambria Math" w:cs="Arial"/>
-              <w:color w:val="0070C0"/>
-              <w:sz w:val="22"/>
-              <w:szCs w:val="22"/>
-              <w:lang w:bidi="he-IL"/>
-            </w:rPr>
-            <m:t>=</m:t>
+            <m:t>+=</m:t>
           </m:r>
           <m:f>
             <m:fPr>
@@ -17198,17 +17188,7 @@
               <w:szCs w:val="22"/>
               <w:lang w:bidi="he-IL"/>
             </w:rPr>
-            <m:t>*</m:t>
-          </m:r>
-          <m:r>
-            <w:rPr>
-              <w:rFonts w:ascii="Cambria Math" w:eastAsia="Arial" w:hAnsi="Cambria Math" w:cs="Arial"/>
-              <w:color w:val="0070C0"/>
-              <w:sz w:val="22"/>
-              <w:szCs w:val="22"/>
-              <w:lang w:bidi="he-IL"/>
-            </w:rPr>
-            <m:t>sche</m:t>
+            <m:t>*sche</m:t>
           </m:r>
           <m:sSub>
             <m:sSubPr>
@@ -17256,27 +17236,7 @@
               <w:szCs w:val="22"/>
               <w:lang w:bidi="he-IL"/>
             </w:rPr>
-            <m:t>latency</m:t>
-          </m:r>
-          <m:r>
-            <w:rPr>
-              <w:rFonts w:ascii="Cambria Math" w:eastAsia="Arial" w:hAnsi="Cambria Math" w:cs="Arial"/>
-              <w:color w:val="0070C0"/>
-              <w:sz w:val="22"/>
-              <w:szCs w:val="22"/>
-              <w:lang w:bidi="he-IL"/>
-            </w:rPr>
-            <m:t>=</m:t>
-          </m:r>
-          <m:r>
-            <w:rPr>
-              <w:rFonts w:ascii="Cambria Math" w:eastAsia="Arial" w:hAnsi="Cambria Math" w:cs="Arial"/>
-              <w:color w:val="0070C0"/>
-              <w:sz w:val="22"/>
-              <w:szCs w:val="22"/>
-              <w:lang w:bidi="he-IL"/>
-            </w:rPr>
-            <m:t>sche</m:t>
+            <m:t>latency=sche</m:t>
           </m:r>
           <m:sSub>
             <m:sSubPr>
@@ -17335,7 +17295,7 @@
         <w:ind w:right="720" w:firstLine="720"/>
         <w:jc w:val="left"/>
         <w:rPr>
-          <w:rFonts w:ascii="Arial" w:eastAsia="Arial" w:hAnsi="Arial" w:cs="Arial" w:hint="cs"/>
+          <w:rFonts w:ascii="Arial" w:eastAsia="Arial" w:hAnsi="Arial" w:cs="Arial"/>
           <w:color w:val="0070C0"/>
           <w:sz w:val="22"/>
           <w:szCs w:val="22"/>
@@ -19430,7 +19390,7 @@
         <w:ind w:left="360" w:firstLine="360"/>
         <w:jc w:val="left"/>
         <w:rPr>
-          <w:rFonts w:ascii="Arial" w:eastAsia="Arial" w:hAnsi="Arial" w:cs="Arial" w:hint="cs"/>
+          <w:rFonts w:ascii="Arial" w:eastAsia="Arial" w:hAnsi="Arial" w:cs="Arial"/>
           <w:color w:val="0070C0"/>
           <w:sz w:val="22"/>
           <w:szCs w:val="22"/>
@@ -19697,6 +19657,7 @@
           <w:color w:val="0070C0"/>
           <w:sz w:val="22"/>
           <w:szCs w:val="22"/>
+          <w:rtl/>
           <w:lang w:bidi="he-IL"/>
         </w:rPr>
       </w:pPr>
@@ -19748,17 +19709,7 @@
               <w:szCs w:val="22"/>
               <w:lang w:bidi="he-IL"/>
             </w:rPr>
-            <m:t>=</m:t>
-          </m:r>
-          <m:r>
-            <w:rPr>
-              <w:rFonts w:ascii="Cambria Math" w:eastAsia="Arial" w:hAnsi="Cambria Math" w:cs="Arial"/>
-              <w:color w:val="0070C0"/>
-              <w:sz w:val="22"/>
-              <w:szCs w:val="22"/>
-              <w:lang w:bidi="he-IL"/>
-            </w:rPr>
-            <m:t>V</m:t>
+            <m:t>=V</m:t>
           </m:r>
           <m:sSub>
             <m:sSubPr>
@@ -20250,17 +20201,7 @@
               <w:szCs w:val="22"/>
               <w:lang w:bidi="he-IL"/>
             </w:rPr>
-            <m:t>=</m:t>
-          </m:r>
-          <m:r>
-            <w:rPr>
-              <w:rFonts w:ascii="Cambria Math" w:eastAsia="Arial" w:hAnsi="Cambria Math" w:cs="Arial"/>
-              <w:color w:val="0070C0"/>
-              <w:sz w:val="22"/>
-              <w:szCs w:val="22"/>
-              <w:lang w:bidi="he-IL"/>
-            </w:rPr>
-            <m:t>sche</m:t>
+            <m:t>=sche</m:t>
           </m:r>
           <m:sSub>
             <m:sSubPr>
@@ -20308,17 +20249,7 @@
               <w:szCs w:val="22"/>
               <w:lang w:bidi="he-IL"/>
             </w:rPr>
-            <m:t>latency</m:t>
-          </m:r>
-          <m:r>
-            <w:rPr>
-              <w:rFonts w:ascii="Cambria Math" w:eastAsia="Arial" w:hAnsi="Cambria Math" w:cs="Arial"/>
-              <w:color w:val="0070C0"/>
-              <w:sz w:val="22"/>
-              <w:szCs w:val="22"/>
-              <w:lang w:bidi="he-IL"/>
-            </w:rPr>
-            <m:t>=</m:t>
+            <m:t>latency=</m:t>
           </m:r>
           <m:f>
             <m:fPr>
@@ -21505,6 +21436,7 @@
           <w:rFonts w:ascii="Arial" w:eastAsia="Arial" w:hAnsi="Arial" w:cs="Arial"/>
           <w:sz w:val="22"/>
           <w:szCs w:val="22"/>
+          <w:rtl/>
         </w:rPr>
       </w:pPr>
       <w:r>
@@ -21515,6 +21447,57 @@
         </w:rPr>
         <w:br/>
       </w:r>
+    </w:p>
+    <w:p>
+      <w:pPr>
+        <w:spacing w:after="160"/>
+        <w:ind w:right="720"/>
+        <w:jc w:val="left"/>
+        <w:rPr>
+          <w:rFonts w:ascii="Arial" w:eastAsia="Arial" w:hAnsi="Arial" w:cs="Arial"/>
+          <w:sz w:val="22"/>
+          <w:szCs w:val="22"/>
+          <w:rtl/>
+        </w:rPr>
+      </w:pPr>
+    </w:p>
+    <w:p>
+      <w:pPr>
+        <w:spacing w:after="160"/>
+        <w:ind w:right="720"/>
+        <w:jc w:val="left"/>
+        <w:rPr>
+          <w:rFonts w:ascii="Arial" w:eastAsia="Arial" w:hAnsi="Arial" w:cs="Arial"/>
+          <w:sz w:val="22"/>
+          <w:szCs w:val="22"/>
+          <w:rtl/>
+        </w:rPr>
+      </w:pPr>
+    </w:p>
+    <w:p>
+      <w:pPr>
+        <w:spacing w:after="160"/>
+        <w:ind w:right="720"/>
+        <w:jc w:val="left"/>
+        <w:rPr>
+          <w:rFonts w:ascii="Arial" w:eastAsia="Arial" w:hAnsi="Arial" w:cs="Arial"/>
+          <w:sz w:val="22"/>
+          <w:szCs w:val="22"/>
+          <w:rtl/>
+        </w:rPr>
+      </w:pPr>
+    </w:p>
+    <w:p>
+      <w:pPr>
+        <w:spacing w:after="160"/>
+        <w:ind w:right="720"/>
+        <w:jc w:val="left"/>
+        <w:rPr>
+          <w:rFonts w:ascii="Arial" w:eastAsia="Arial" w:hAnsi="Arial" w:cs="Arial"/>
+          <w:sz w:val="22"/>
+          <w:szCs w:val="22"/>
+        </w:rPr>
+      </w:pPr>
     </w:p>
     <w:p>
       <w:pPr>
@@ -21533,6 +21516,7 @@
           <w:szCs w:val="22"/>
           <w:rtl/>
         </w:rPr>
+        <w:lastRenderedPageBreak/>
         <w:t xml:space="preserve">(24 </w:t>
       </w:r>
       <w:proofErr w:type="spellStart"/>
@@ -22462,58 +22446,64 @@
     </w:p>
     <w:p>
       <w:pPr>
-        <w:spacing w:after="0" w:line="276" w:lineRule="auto"/>
+        <w:spacing w:after="160"/>
+        <w:ind w:left="720" w:right="720"/>
         <w:jc w:val="left"/>
         <w:rPr>
+          <w:rFonts w:ascii="Arial" w:eastAsia="Arial" w:hAnsi="Arial" w:cs="Arial"/>
+          <w:color w:val="0070C0"/>
+          <w:sz w:val="22"/>
+          <w:szCs w:val="22"/>
+          <w:rtl/>
+          <w:lang w:bidi="he-IL"/>
+        </w:rPr>
+      </w:pPr>
+      <w:r>
+        <w:rPr>
           <w:rFonts w:ascii="Arial" w:eastAsia="Arial" w:hAnsi="Arial" w:cs="Arial" w:hint="cs"/>
-          <w:sz w:val="22"/>
-          <w:szCs w:val="22"/>
-          <w:rtl/>
-          <w:lang w:bidi="he-IL"/>
-        </w:rPr>
-      </w:pPr>
+          <w:color w:val="0070C0"/>
+          <w:sz w:val="22"/>
+          <w:szCs w:val="22"/>
+          <w:rtl/>
+          <w:lang w:bidi="he-IL"/>
+        </w:rPr>
+        <w:t xml:space="preserve">במקרה בו רצים תהליכים </w:t>
+      </w:r>
       <w:r>
         <w:rPr>
           <w:rFonts w:ascii="Arial" w:eastAsia="Arial" w:hAnsi="Arial" w:cs="Arial" w:hint="cs"/>
-          <w:sz w:val="22"/>
-          <w:szCs w:val="22"/>
-          <w:rtl/>
-          <w:lang w:bidi="he-IL"/>
-        </w:rPr>
-        <w:lastRenderedPageBreak/>
-        <w:t xml:space="preserve">במקרה בו רצים תהליכים </w:t>
+          <w:color w:val="0070C0"/>
+          <w:sz w:val="22"/>
+          <w:szCs w:val="22"/>
+          <w:lang w:bidi="he-IL"/>
+        </w:rPr>
+        <w:t>A</w:t>
       </w:r>
       <w:r>
         <w:rPr>
           <w:rFonts w:ascii="Arial" w:eastAsia="Arial" w:hAnsi="Arial" w:cs="Arial" w:hint="cs"/>
-          <w:sz w:val="22"/>
-          <w:szCs w:val="22"/>
-          <w:lang w:bidi="he-IL"/>
-        </w:rPr>
-        <w:t>A</w:t>
+          <w:color w:val="0070C0"/>
+          <w:sz w:val="22"/>
+          <w:szCs w:val="22"/>
+          <w:rtl/>
+          <w:lang w:bidi="he-IL"/>
+        </w:rPr>
+        <w:t xml:space="preserve"> ו-</w:t>
       </w:r>
       <w:r>
         <w:rPr>
           <w:rFonts w:ascii="Arial" w:eastAsia="Arial" w:hAnsi="Arial" w:cs="Arial" w:hint="cs"/>
-          <w:sz w:val="22"/>
-          <w:szCs w:val="22"/>
-          <w:rtl/>
-          <w:lang w:bidi="he-IL"/>
-        </w:rPr>
-        <w:t xml:space="preserve"> ו-</w:t>
+          <w:color w:val="0070C0"/>
+          <w:sz w:val="22"/>
+          <w:szCs w:val="22"/>
+          <w:lang w:bidi="he-IL"/>
+        </w:rPr>
+        <w:t>B</w:t>
       </w:r>
       <w:r>
         <w:rPr>
           <w:rFonts w:ascii="Arial" w:eastAsia="Arial" w:hAnsi="Arial" w:cs="Arial" w:hint="cs"/>
-          <w:sz w:val="22"/>
-          <w:szCs w:val="22"/>
-          <w:lang w:bidi="he-IL"/>
-        </w:rPr>
-        <w:t>B</w:t>
-      </w:r>
-      <w:r>
-        <w:rPr>
-          <w:rFonts w:ascii="Arial" w:eastAsia="Arial" w:hAnsi="Arial" w:cs="Arial" w:hint="cs"/>
+          <w:color w:val="0070C0"/>
           <w:sz w:val="22"/>
           <w:szCs w:val="22"/>
           <w:rtl/>
@@ -22752,30 +22742,100 @@
     </w:p>
     <w:p>
       <w:pPr>
-        <w:spacing w:after="0" w:line="276" w:lineRule="auto"/>
+        <w:spacing w:after="160"/>
+        <w:ind w:left="720" w:right="720"/>
         <w:jc w:val="left"/>
         <w:rPr>
+          <w:rFonts w:ascii="Arial" w:eastAsia="Arial" w:hAnsi="Arial" w:cs="Arial"/>
+          <w:color w:val="0070C0"/>
+          <w:sz w:val="22"/>
+          <w:szCs w:val="22"/>
+          <w:rtl/>
+          <w:lang w:bidi="he-IL"/>
+        </w:rPr>
+      </w:pPr>
+      <w:r>
+        <w:rPr>
           <w:rFonts w:ascii="Arial" w:eastAsia="Arial" w:hAnsi="Arial" w:cs="Arial" w:hint="cs"/>
-          <w:sz w:val="22"/>
-          <w:szCs w:val="22"/>
-          <w:rtl/>
-          <w:lang w:bidi="he-IL"/>
-        </w:rPr>
-      </w:pPr>
+          <w:color w:val="0070C0"/>
+          <w:sz w:val="22"/>
+          <w:szCs w:val="22"/>
+          <w:rtl/>
+          <w:lang w:bidi="he-IL"/>
+        </w:rPr>
+        <w:t xml:space="preserve">הוצאה של איבר לא תשתנה מכיוון שהאיבר בעל הזמן </w:t>
+      </w:r>
+      <w:proofErr w:type="spellStart"/>
       <w:r>
         <w:rPr>
           <w:rFonts w:ascii="Arial" w:eastAsia="Arial" w:hAnsi="Arial" w:cs="Arial" w:hint="cs"/>
-          <w:sz w:val="22"/>
-          <w:szCs w:val="22"/>
-          <w:rtl/>
-          <w:lang w:bidi="he-IL"/>
-        </w:rPr>
-        <w:t xml:space="preserve">הוצאה של איבר לא תשתנה מכיוון שהאיבר בעל הזמן </w:t>
+          <w:color w:val="0070C0"/>
+          <w:sz w:val="22"/>
+          <w:szCs w:val="22"/>
+          <w:rtl/>
+          <w:lang w:bidi="he-IL"/>
+        </w:rPr>
+        <w:t>הוירטואלי</w:t>
+      </w:r>
+      <w:proofErr w:type="spellEnd"/>
+      <w:r>
+        <w:rPr>
+          <w:rFonts w:ascii="Arial" w:eastAsia="Arial" w:hAnsi="Arial" w:cs="Arial" w:hint="cs"/>
+          <w:color w:val="0070C0"/>
+          <w:sz w:val="22"/>
+          <w:szCs w:val="22"/>
+          <w:rtl/>
+          <w:lang w:bidi="he-IL"/>
+        </w:rPr>
+        <w:t xml:space="preserve"> הקטן ביותר יהיה בראש הרשימה, אולם הכנסה של איבר לרשימה תיקח </w:t>
+      </w:r>
+      <w:r>
+        <w:rPr>
+          <w:rFonts w:ascii="Arial" w:eastAsia="Arial" w:hAnsi="Arial" w:cs="Arial"/>
+          <w:color w:val="0070C0"/>
+          <w:sz w:val="22"/>
+          <w:szCs w:val="22"/>
+          <w:lang w:bidi="he-IL"/>
+        </w:rPr>
+        <w:t>O(n)</w:t>
+      </w:r>
+      <w:r>
+        <w:rPr>
+          <w:rFonts w:ascii="Arial" w:eastAsia="Arial" w:hAnsi="Arial" w:cs="Arial" w:hint="cs"/>
+          <w:color w:val="0070C0"/>
+          <w:sz w:val="22"/>
+          <w:szCs w:val="22"/>
+          <w:rtl/>
+          <w:lang w:bidi="he-IL"/>
+        </w:rPr>
+        <w:t xml:space="preserve"> זמן במקום </w:t>
+      </w:r>
+      <w:r>
+        <w:rPr>
+          <w:rFonts w:ascii="Arial" w:eastAsia="Arial" w:hAnsi="Arial" w:cs="Arial"/>
+          <w:color w:val="0070C0"/>
+          <w:sz w:val="22"/>
+          <w:szCs w:val="22"/>
+          <w:lang w:bidi="he-IL"/>
+        </w:rPr>
+        <w:t>O(log(n))</w:t>
+      </w:r>
+      <w:r>
+        <w:rPr>
+          <w:rFonts w:ascii="Arial" w:eastAsia="Arial" w:hAnsi="Arial" w:cs="Arial" w:hint="cs"/>
+          <w:color w:val="0070C0"/>
+          <w:sz w:val="22"/>
+          <w:szCs w:val="22"/>
+          <w:rtl/>
+          <w:lang w:bidi="he-IL"/>
+        </w:rPr>
+        <w:t xml:space="preserve"> זמן מכיוון שהזמן </w:t>
       </w:r>
       <w:proofErr w:type="spellStart"/>
       <w:r>
         <w:rPr>
           <w:rFonts w:ascii="Arial" w:eastAsia="Arial" w:hAnsi="Arial" w:cs="Arial" w:hint="cs"/>
+          <w:color w:val="0070C0"/>
           <w:sz w:val="22"/>
           <w:szCs w:val="22"/>
           <w:rtl/>
@@ -22787,16 +22847,42 @@
       <w:r>
         <w:rPr>
           <w:rFonts w:ascii="Arial" w:eastAsia="Arial" w:hAnsi="Arial" w:cs="Arial" w:hint="cs"/>
-          <w:sz w:val="22"/>
-          <w:szCs w:val="22"/>
-          <w:rtl/>
-          <w:lang w:bidi="he-IL"/>
-        </w:rPr>
-        <w:t xml:space="preserve"> הקטן ביותר יהיה בראש הרשימה, אולם הכנסה של איבר לרשימה תיקח </w:t>
-      </w:r>
-      <w:r>
-        <w:rPr>
-          <w:rFonts w:ascii="Arial" w:eastAsia="Arial" w:hAnsi="Arial" w:cs="Arial"/>
+          <w:color w:val="0070C0"/>
+          <w:sz w:val="22"/>
+          <w:szCs w:val="22"/>
+          <w:rtl/>
+          <w:lang w:bidi="he-IL"/>
+        </w:rPr>
+        <w:t xml:space="preserve"> שיהיה לו אינו בהכרח הגדול ביותר ( בהנחה שהרשימה </w:t>
+      </w:r>
+      <w:proofErr w:type="spellStart"/>
+      <w:r>
+        <w:rPr>
+          <w:rFonts w:ascii="Arial" w:eastAsia="Arial" w:hAnsi="Arial" w:cs="Arial" w:hint="cs"/>
+          <w:color w:val="0070C0"/>
+          <w:sz w:val="22"/>
+          <w:szCs w:val="22"/>
+          <w:rtl/>
+          <w:lang w:bidi="he-IL"/>
+        </w:rPr>
+        <w:t>ממויינת</w:t>
+      </w:r>
+      <w:proofErr w:type="spellEnd"/>
+      <w:r>
+        <w:rPr>
+          <w:rFonts w:ascii="Arial" w:eastAsia="Arial" w:hAnsi="Arial" w:cs="Arial" w:hint="cs"/>
+          <w:color w:val="0070C0"/>
+          <w:sz w:val="22"/>
+          <w:szCs w:val="22"/>
+          <w:rtl/>
+          <w:lang w:bidi="he-IL"/>
+        </w:rPr>
+        <w:t xml:space="preserve"> אם היא לא ממוינת הוצאה של איבר מהרשימה תיקח </w:t>
+      </w:r>
+      <w:r>
+        <w:rPr>
+          <w:rFonts w:ascii="Arial" w:eastAsia="Arial" w:hAnsi="Arial" w:cs="Arial"/>
+          <w:color w:val="0070C0"/>
           <w:sz w:val="22"/>
           <w:szCs w:val="22"/>
           <w:lang w:bidi="he-IL"/>
@@ -22806,6 +22892,7 @@
       <w:r>
         <w:rPr>
           <w:rFonts w:ascii="Arial" w:eastAsia="Arial" w:hAnsi="Arial" w:cs="Arial" w:hint="cs"/>
+          <w:color w:val="0070C0"/>
           <w:sz w:val="22"/>
           <w:szCs w:val="22"/>
           <w:rtl/>
@@ -22816,6 +22903,7 @@
       <w:r>
         <w:rPr>
           <w:rFonts w:ascii="Arial" w:eastAsia="Arial" w:hAnsi="Arial" w:cs="Arial"/>
+          <w:color w:val="0070C0"/>
           <w:sz w:val="22"/>
           <w:szCs w:val="22"/>
           <w:lang w:bidi="he-IL"/>
@@ -22825,138 +22913,7 @@
       <w:r>
         <w:rPr>
           <w:rFonts w:ascii="Arial" w:eastAsia="Arial" w:hAnsi="Arial" w:cs="Arial" w:hint="cs"/>
-          <w:sz w:val="22"/>
-          <w:szCs w:val="22"/>
-          <w:rtl/>
-          <w:lang w:bidi="he-IL"/>
-        </w:rPr>
-        <w:t xml:space="preserve"> זמן מכיוון שהזמן </w:t>
-      </w:r>
-      <w:proofErr w:type="spellStart"/>
-      <w:r>
-        <w:rPr>
-          <w:rFonts w:ascii="Arial" w:eastAsia="Arial" w:hAnsi="Arial" w:cs="Arial" w:hint="cs"/>
-          <w:sz w:val="22"/>
-          <w:szCs w:val="22"/>
-          <w:rtl/>
-          <w:lang w:bidi="he-IL"/>
-        </w:rPr>
-        <w:t>הוירטואלי</w:t>
-      </w:r>
-      <w:proofErr w:type="spellEnd"/>
-      <w:r>
-        <w:rPr>
-          <w:rFonts w:ascii="Arial" w:eastAsia="Arial" w:hAnsi="Arial" w:cs="Arial" w:hint="cs"/>
-          <w:sz w:val="22"/>
-          <w:szCs w:val="22"/>
-          <w:rtl/>
-          <w:lang w:bidi="he-IL"/>
-        </w:rPr>
-        <w:t xml:space="preserve"> שיהיה לו אינו בהכרח הגדול ביותר ( בהנחה שהרשימה </w:t>
-      </w:r>
-      <w:proofErr w:type="spellStart"/>
-      <w:r>
-        <w:rPr>
-          <w:rFonts w:ascii="Arial" w:eastAsia="Arial" w:hAnsi="Arial" w:cs="Arial" w:hint="cs"/>
-          <w:sz w:val="22"/>
-          <w:szCs w:val="22"/>
-          <w:rtl/>
-          <w:lang w:bidi="he-IL"/>
-        </w:rPr>
-        <w:t>ממויינת</w:t>
-      </w:r>
-      <w:proofErr w:type="spellEnd"/>
-      <w:r>
-        <w:rPr>
-          <w:rFonts w:ascii="Arial" w:eastAsia="Arial" w:hAnsi="Arial" w:cs="Arial" w:hint="cs"/>
-          <w:sz w:val="22"/>
-          <w:szCs w:val="22"/>
-          <w:rtl/>
-          <w:lang w:bidi="he-IL"/>
-        </w:rPr>
-        <w:t xml:space="preserve"> אם היא לא ממוינת </w:t>
-      </w:r>
-      <w:r>
-        <w:rPr>
-          <w:rFonts w:ascii="Arial" w:eastAsia="Arial" w:hAnsi="Arial" w:cs="Arial" w:hint="cs"/>
-          <w:sz w:val="22"/>
-          <w:szCs w:val="22"/>
-          <w:rtl/>
-          <w:lang w:bidi="he-IL"/>
-        </w:rPr>
-        <w:t>ה</w:t>
-      </w:r>
-      <w:r>
-        <w:rPr>
-          <w:rFonts w:ascii="Arial" w:eastAsia="Arial" w:hAnsi="Arial" w:cs="Arial" w:hint="cs"/>
-          <w:sz w:val="22"/>
-          <w:szCs w:val="22"/>
-          <w:rtl/>
-          <w:lang w:bidi="he-IL"/>
-        </w:rPr>
-        <w:t>וצאה</w:t>
-      </w:r>
-      <w:r>
-        <w:rPr>
-          <w:rFonts w:ascii="Arial" w:eastAsia="Arial" w:hAnsi="Arial" w:cs="Arial" w:hint="cs"/>
-          <w:sz w:val="22"/>
-          <w:szCs w:val="22"/>
-          <w:rtl/>
-          <w:lang w:bidi="he-IL"/>
-        </w:rPr>
-        <w:t xml:space="preserve"> של איבר </w:t>
-      </w:r>
-      <w:r>
-        <w:rPr>
-          <w:rFonts w:ascii="Arial" w:eastAsia="Arial" w:hAnsi="Arial" w:cs="Arial" w:hint="cs"/>
-          <w:sz w:val="22"/>
-          <w:szCs w:val="22"/>
-          <w:rtl/>
-          <w:lang w:bidi="he-IL"/>
-        </w:rPr>
-        <w:t>מה</w:t>
-      </w:r>
-      <w:r>
-        <w:rPr>
-          <w:rFonts w:ascii="Arial" w:eastAsia="Arial" w:hAnsi="Arial" w:cs="Arial" w:hint="cs"/>
-          <w:sz w:val="22"/>
-          <w:szCs w:val="22"/>
-          <w:rtl/>
-          <w:lang w:bidi="he-IL"/>
-        </w:rPr>
-        <w:t xml:space="preserve">רשימה תיקח </w:t>
-      </w:r>
-      <w:r>
-        <w:rPr>
-          <w:rFonts w:ascii="Arial" w:eastAsia="Arial" w:hAnsi="Arial" w:cs="Arial"/>
-          <w:sz w:val="22"/>
-          <w:szCs w:val="22"/>
-          <w:lang w:bidi="he-IL"/>
-        </w:rPr>
-        <w:t>O(n)</w:t>
-      </w:r>
-      <w:r>
-        <w:rPr>
-          <w:rFonts w:ascii="Arial" w:eastAsia="Arial" w:hAnsi="Arial" w:cs="Arial" w:hint="cs"/>
-          <w:sz w:val="22"/>
-          <w:szCs w:val="22"/>
-          <w:rtl/>
-          <w:lang w:bidi="he-IL"/>
-        </w:rPr>
-        <w:t xml:space="preserve"> זמן במקום </w:t>
-      </w:r>
-      <w:r>
-        <w:rPr>
-          <w:rFonts w:ascii="Arial" w:eastAsia="Arial" w:hAnsi="Arial" w:cs="Arial"/>
-          <w:sz w:val="22"/>
-          <w:szCs w:val="22"/>
-          <w:lang w:bidi="he-IL"/>
-        </w:rPr>
-        <w:t>O(log(n))</w:t>
-      </w:r>
-      <w:r>
-        <w:rPr>
-          <w:rFonts w:ascii="Arial" w:eastAsia="Arial" w:hAnsi="Arial" w:cs="Arial" w:hint="cs"/>
+          <w:color w:val="0070C0"/>
           <w:sz w:val="22"/>
           <w:szCs w:val="22"/>
           <w:rtl/>
@@ -23187,47 +23144,51 @@
     </w:p>
     <w:p>
       <w:pPr>
-        <w:spacing w:after="0" w:line="276" w:lineRule="auto"/>
+        <w:spacing w:after="160"/>
+        <w:ind w:left="720" w:right="720"/>
         <w:jc w:val="left"/>
         <w:rPr>
-          <w:rFonts w:ascii="Arial" w:eastAsia="Arial" w:hAnsi="Arial" w:cs="Arial"/>
-          <w:sz w:val="22"/>
-          <w:szCs w:val="22"/>
-        </w:rPr>
-      </w:pPr>
-      <w:r>
-        <w:rPr>
-          <w:rFonts w:ascii="Arial" w:eastAsia="Arial" w:hAnsi="Arial" w:cs="Arial"/>
-          <w:sz w:val="22"/>
-          <w:szCs w:val="22"/>
-        </w:rPr>
-        <w:t>________________________________________________________________________________________________________________________________________________________________</w:t>
-      </w:r>
-      <w:r>
-        <w:rPr>
-          <w:rFonts w:ascii="Arial" w:eastAsia="Arial" w:hAnsi="Arial" w:cs="Arial"/>
-          <w:sz w:val="22"/>
-          <w:szCs w:val="22"/>
-        </w:rPr>
-        <w:t>______</w:t>
-      </w:r>
-      <w:bookmarkStart w:id="3" w:name="_GoBack"/>
-      <w:bookmarkEnd w:id="3"/>
-      <w:r>
-        <w:rPr>
-          <w:rFonts w:ascii="Arial" w:eastAsia="Arial" w:hAnsi="Arial" w:cs="Arial"/>
-          <w:sz w:val="22"/>
-          <w:szCs w:val="22"/>
-        </w:rPr>
-        <w:t>___</w:t>
-      </w:r>
-      <w:r>
-        <w:rPr>
-          <w:rFonts w:ascii="Arial" w:eastAsia="Arial" w:hAnsi="Arial" w:cs="Arial"/>
-          <w:sz w:val="22"/>
-          <w:szCs w:val="22"/>
-        </w:rPr>
-        <w:t>___________________________________________________________</w:t>
+          <w:rFonts w:ascii="Arial" w:eastAsia="Arial" w:hAnsi="Arial" w:cs="Arial" w:hint="cs"/>
+          <w:color w:val="0070C0"/>
+          <w:sz w:val="22"/>
+          <w:szCs w:val="22"/>
+          <w:lang w:bidi="he-IL"/>
+        </w:rPr>
+      </w:pPr>
+      <w:r>
+        <w:rPr>
+          <w:rFonts w:ascii="Arial" w:eastAsia="Arial" w:hAnsi="Arial" w:cs="Arial" w:hint="cs"/>
+          <w:color w:val="0070C0"/>
+          <w:sz w:val="22"/>
+          <w:szCs w:val="22"/>
+          <w:rtl/>
+          <w:lang w:bidi="he-IL"/>
+        </w:rPr>
+        <w:t xml:space="preserve">אם גודל </w:t>
+      </w:r>
+      <w:proofErr w:type="spellStart"/>
+      <w:r>
+        <w:rPr>
+          <w:rFonts w:ascii="Arial" w:eastAsia="Arial" w:hAnsi="Arial" w:cs="Arial" w:hint="cs"/>
+          <w:color w:val="0070C0"/>
+          <w:sz w:val="22"/>
+          <w:szCs w:val="22"/>
+          <w:rtl/>
+          <w:lang w:bidi="he-IL"/>
+        </w:rPr>
+        <w:t>הקוואנטום</w:t>
+      </w:r>
+      <w:proofErr w:type="spellEnd"/>
+      <w:r>
+        <w:rPr>
+          <w:rFonts w:ascii="Arial" w:eastAsia="Arial" w:hAnsi="Arial" w:cs="Arial" w:hint="cs"/>
+          <w:color w:val="0070C0"/>
+          <w:sz w:val="22"/>
+          <w:szCs w:val="22"/>
+          <w:rtl/>
+          <w:lang w:bidi="he-IL"/>
+        </w:rPr>
+        <w:t xml:space="preserve"> יהיה בסדר גודל של זמן החלפת הקשר(או קטן ממנו) אז יהיו הרבה יותר החלפות הקשר עד רמה של פגיעה בביצועי המחשב</w:t>
       </w:r>
     </w:p>
     <w:p>
@@ -23676,45 +23637,131 @@
     </w:p>
     <w:p>
       <w:pPr>
-        <w:spacing w:after="0" w:line="276" w:lineRule="auto"/>
+        <w:spacing w:after="160"/>
+        <w:ind w:left="720" w:right="720"/>
         <w:jc w:val="left"/>
         <w:rPr>
-          <w:rFonts w:ascii="Arial" w:eastAsia="Arial" w:hAnsi="Arial" w:cs="Arial"/>
-          <w:sz w:val="22"/>
-          <w:szCs w:val="22"/>
-        </w:rPr>
-      </w:pPr>
-      <w:r>
-        <w:rPr>
-          <w:rFonts w:ascii="Arial" w:eastAsia="Arial" w:hAnsi="Arial" w:cs="Arial"/>
-          <w:sz w:val="22"/>
-          <w:szCs w:val="22"/>
-        </w:rPr>
-        <w:t>___________________________________________________________________________________________________________________________________________________________</w:t>
-      </w:r>
-      <w:r>
-        <w:rPr>
-          <w:rFonts w:ascii="Arial" w:eastAsia="Arial" w:hAnsi="Arial" w:cs="Arial"/>
-          <w:sz w:val="22"/>
-          <w:szCs w:val="22"/>
-        </w:rPr>
-        <w:t>_________</w:t>
-      </w:r>
-      <w:r>
-        <w:rPr>
-          <w:rFonts w:ascii="Arial" w:eastAsia="Arial" w:hAnsi="Arial" w:cs="Arial"/>
-          <w:sz w:val="22"/>
-          <w:szCs w:val="22"/>
-        </w:rPr>
-        <w:t>________________________________________________________________</w:t>
-      </w:r>
-      <w:r>
-        <w:rPr>
-          <w:rFonts w:ascii="Arial" w:eastAsia="Arial" w:hAnsi="Arial" w:cs="Arial"/>
-          <w:sz w:val="22"/>
-          <w:szCs w:val="22"/>
-        </w:rPr>
-        <w:br/>
+          <w:rFonts w:ascii="Arial" w:eastAsia="Arial" w:hAnsi="Arial" w:cs="Arial" w:hint="cs"/>
+          <w:color w:val="0070C0"/>
+          <w:sz w:val="22"/>
+          <w:szCs w:val="22"/>
+          <w:rtl/>
+          <w:lang w:bidi="he-IL"/>
+        </w:rPr>
+      </w:pPr>
+      <w:r>
+        <w:rPr>
+          <w:rFonts w:ascii="Arial" w:eastAsia="Arial" w:hAnsi="Arial" w:cs="Arial" w:hint="cs"/>
+          <w:color w:val="0070C0"/>
+          <w:sz w:val="22"/>
+          <w:szCs w:val="22"/>
+          <w:rtl/>
+          <w:lang w:bidi="he-IL"/>
+        </w:rPr>
+        <w:t>מערכת ההפעלה לא תוכל לשלוט בגודל ה</w:t>
+      </w:r>
+      <w:r>
+        <w:rPr>
+          <w:rFonts w:ascii="Arial" w:eastAsia="Arial" w:hAnsi="Arial" w:cs="Arial" w:hint="cs"/>
+          <w:color w:val="0070C0"/>
+          <w:sz w:val="22"/>
+          <w:szCs w:val="22"/>
+          <w:lang w:bidi="he-IL"/>
+        </w:rPr>
+        <w:t>E</w:t>
+      </w:r>
+      <w:r>
+        <w:rPr>
+          <w:rFonts w:ascii="Arial" w:eastAsia="Arial" w:hAnsi="Arial" w:cs="Arial"/>
+          <w:color w:val="0070C0"/>
+          <w:sz w:val="22"/>
+          <w:szCs w:val="22"/>
+          <w:lang w:bidi="he-IL"/>
+        </w:rPr>
+        <w:t>poch</w:t>
+      </w:r>
+      <w:r>
+        <w:rPr>
+          <w:rFonts w:ascii="Arial" w:eastAsia="Arial" w:hAnsi="Arial" w:cs="Arial" w:hint="cs"/>
+          <w:color w:val="0070C0"/>
+          <w:sz w:val="22"/>
+          <w:szCs w:val="22"/>
+          <w:rtl/>
+          <w:lang w:bidi="he-IL"/>
+        </w:rPr>
+        <w:t xml:space="preserve"> וכך </w:t>
+      </w:r>
+      <w:proofErr w:type="spellStart"/>
+      <w:r>
+        <w:rPr>
+          <w:rFonts w:ascii="Arial" w:eastAsia="Arial" w:hAnsi="Arial" w:cs="Arial" w:hint="cs"/>
+          <w:color w:val="0070C0"/>
+          <w:sz w:val="22"/>
+          <w:szCs w:val="22"/>
+          <w:rtl/>
+          <w:lang w:bidi="he-IL"/>
+        </w:rPr>
+        <w:t>יווצר</w:t>
+      </w:r>
+      <w:proofErr w:type="spellEnd"/>
+      <w:r>
+        <w:rPr>
+          <w:rFonts w:ascii="Arial" w:eastAsia="Arial" w:hAnsi="Arial" w:cs="Arial" w:hint="cs"/>
+          <w:color w:val="0070C0"/>
+          <w:sz w:val="22"/>
+          <w:szCs w:val="22"/>
+          <w:rtl/>
+          <w:lang w:bidi="he-IL"/>
+        </w:rPr>
+        <w:t xml:space="preserve"> מצב שבריבוי תהליכים יעבור הרבה זמן בין </w:t>
+      </w:r>
+      <w:proofErr w:type="spellStart"/>
+      <w:r>
+        <w:rPr>
+          <w:rFonts w:ascii="Arial" w:eastAsia="Arial" w:hAnsi="Arial" w:cs="Arial" w:hint="cs"/>
+          <w:color w:val="0070C0"/>
+          <w:sz w:val="22"/>
+          <w:szCs w:val="22"/>
+          <w:rtl/>
+          <w:lang w:bidi="he-IL"/>
+        </w:rPr>
+        <w:t>קוואנטום</w:t>
+      </w:r>
+      <w:proofErr w:type="spellEnd"/>
+      <w:r>
+        <w:rPr>
+          <w:rFonts w:ascii="Arial" w:eastAsia="Arial" w:hAnsi="Arial" w:cs="Arial" w:hint="cs"/>
+          <w:color w:val="0070C0"/>
+          <w:sz w:val="22"/>
+          <w:szCs w:val="22"/>
+          <w:rtl/>
+          <w:lang w:bidi="he-IL"/>
+        </w:rPr>
+        <w:t xml:space="preserve"> </w:t>
+      </w:r>
+      <w:proofErr w:type="spellStart"/>
+      <w:r>
+        <w:rPr>
+          <w:rFonts w:ascii="Arial" w:eastAsia="Arial" w:hAnsi="Arial" w:cs="Arial" w:hint="cs"/>
+          <w:color w:val="0070C0"/>
+          <w:sz w:val="22"/>
+          <w:szCs w:val="22"/>
+          <w:rtl/>
+          <w:lang w:bidi="he-IL"/>
+        </w:rPr>
+        <w:t>לקוואנטום</w:t>
+      </w:r>
+      <w:proofErr w:type="spellEnd"/>
+      <w:r>
+        <w:rPr>
+          <w:rFonts w:ascii="Arial" w:eastAsia="Arial" w:hAnsi="Arial" w:cs="Arial" w:hint="cs"/>
+          <w:color w:val="0070C0"/>
+          <w:sz w:val="22"/>
+          <w:szCs w:val="22"/>
+          <w:rtl/>
+          <w:lang w:bidi="he-IL"/>
+        </w:rPr>
+        <w:t xml:space="preserve"> של אותו תהליך</w:t>
       </w:r>
     </w:p>
     <w:p>
@@ -24018,42 +24065,64 @@
     </w:p>
     <w:p>
       <w:pPr>
-        <w:spacing w:after="0" w:line="276" w:lineRule="auto"/>
+        <w:spacing w:after="160"/>
+        <w:ind w:left="720" w:right="720"/>
         <w:jc w:val="left"/>
         <w:rPr>
-          <w:rFonts w:ascii="Arial" w:eastAsia="Arial" w:hAnsi="Arial" w:cs="Arial"/>
-          <w:sz w:val="22"/>
-          <w:szCs w:val="22"/>
-        </w:rPr>
-      </w:pPr>
-      <w:r>
-        <w:rPr>
-          <w:rFonts w:ascii="Arial" w:eastAsia="Arial" w:hAnsi="Arial" w:cs="Arial"/>
-          <w:sz w:val="22"/>
-          <w:szCs w:val="22"/>
-        </w:rPr>
-        <w:t>___________________________________________________________________________________________________________________________________________________________________________________________________________________________</w:t>
-      </w:r>
-      <w:r>
-        <w:rPr>
-          <w:rFonts w:ascii="Arial" w:eastAsia="Arial" w:hAnsi="Arial" w:cs="Arial"/>
-          <w:sz w:val="22"/>
-          <w:szCs w:val="22"/>
-        </w:rPr>
-        <w:t>_________</w:t>
-      </w:r>
-    </w:p>
-    <w:p>
-      <w:pPr>
-        <w:spacing w:after="160"/>
-        <w:ind w:right="720"/>
-        <w:jc w:val="left"/>
-        <w:rPr>
-          <w:rFonts w:ascii="Arial" w:eastAsia="Arial" w:hAnsi="Arial" w:cs="Arial"/>
-          <w:sz w:val="22"/>
-          <w:szCs w:val="22"/>
-        </w:rPr>
-      </w:pPr>
+          <w:rFonts w:ascii="Arial" w:eastAsia="Arial" w:hAnsi="Arial" w:cs="Arial" w:hint="cs"/>
+          <w:color w:val="0070C0"/>
+          <w:sz w:val="22"/>
+          <w:szCs w:val="22"/>
+          <w:rtl/>
+          <w:lang w:bidi="he-IL"/>
+        </w:rPr>
+      </w:pPr>
+      <w:r>
+        <w:rPr>
+          <w:rFonts w:ascii="Arial" w:eastAsia="Arial" w:hAnsi="Arial" w:cs="Arial" w:hint="cs"/>
+          <w:color w:val="0070C0"/>
+          <w:sz w:val="22"/>
+          <w:szCs w:val="22"/>
+          <w:rtl/>
+          <w:lang w:bidi="he-IL"/>
+        </w:rPr>
+        <w:t xml:space="preserve">הגודל היחסי בין הזמן </w:t>
+      </w:r>
+      <w:proofErr w:type="spellStart"/>
+      <w:r>
+        <w:rPr>
+          <w:rFonts w:ascii="Arial" w:eastAsia="Arial" w:hAnsi="Arial" w:cs="Arial" w:hint="cs"/>
+          <w:color w:val="0070C0"/>
+          <w:sz w:val="22"/>
+          <w:szCs w:val="22"/>
+          <w:rtl/>
+          <w:lang w:bidi="he-IL"/>
+        </w:rPr>
+        <w:t>הוירטואלי</w:t>
+      </w:r>
+      <w:proofErr w:type="spellEnd"/>
+      <w:r>
+        <w:rPr>
+          <w:rFonts w:ascii="Arial" w:eastAsia="Arial" w:hAnsi="Arial" w:cs="Arial" w:hint="cs"/>
+          <w:color w:val="0070C0"/>
+          <w:sz w:val="22"/>
+          <w:szCs w:val="22"/>
+          <w:rtl/>
+          <w:lang w:bidi="he-IL"/>
+        </w:rPr>
+        <w:t xml:space="preserve"> בין שני תהליכים לא יהיה פרופורציונאלי </w:t>
+      </w:r>
+      <w:r>
+        <w:rPr>
+          <w:rFonts w:ascii="Arial" w:eastAsia="Arial" w:hAnsi="Arial" w:cs="Arial" w:hint="cs"/>
+          <w:color w:val="0070C0"/>
+          <w:sz w:val="22"/>
+          <w:szCs w:val="22"/>
+          <w:rtl/>
+          <w:lang w:bidi="he-IL"/>
+        </w:rPr>
+        <w:t>הפוך למשקלים ביניהם ולא יישמר היחס בין זמני הריצה האמיתיים שלהם</w:t>
+      </w:r>
     </w:p>
     <w:p>
       <w:pPr>
@@ -24388,37 +24457,208 @@
     </w:p>
     <w:p>
       <w:pPr>
-        <w:spacing w:after="0" w:line="276" w:lineRule="auto"/>
+        <w:spacing w:after="160"/>
+        <w:ind w:left="720" w:right="720"/>
         <w:jc w:val="left"/>
         <w:rPr>
-          <w:rFonts w:ascii="Arial" w:eastAsia="Arial" w:hAnsi="Arial" w:cs="Arial"/>
-          <w:sz w:val="22"/>
-          <w:szCs w:val="22"/>
-        </w:rPr>
-      </w:pPr>
-      <w:r>
-        <w:rPr>
-          <w:rFonts w:ascii="Arial" w:eastAsia="Arial" w:hAnsi="Arial" w:cs="Arial"/>
-          <w:sz w:val="22"/>
-          <w:szCs w:val="22"/>
-        </w:rPr>
-        <w:t>__________________________________________________________________________________________________________________________________________________________</w:t>
-      </w:r>
-      <w:r>
-        <w:rPr>
-          <w:rFonts w:ascii="Arial" w:eastAsia="Arial" w:hAnsi="Arial" w:cs="Arial"/>
-          <w:sz w:val="22"/>
-          <w:szCs w:val="22"/>
-        </w:rPr>
-        <w:t>______________</w:t>
-      </w:r>
-      <w:r>
-        <w:rPr>
-          <w:rFonts w:ascii="Arial" w:eastAsia="Arial" w:hAnsi="Arial" w:cs="Arial"/>
-          <w:sz w:val="22"/>
-          <w:szCs w:val="22"/>
-        </w:rPr>
-        <w:t>____________________________________________________________</w:t>
+          <w:rFonts w:ascii="Arial" w:eastAsia="Arial" w:hAnsi="Arial" w:cs="Arial" w:hint="cs"/>
+          <w:color w:val="0070C0"/>
+          <w:sz w:val="22"/>
+          <w:szCs w:val="22"/>
+          <w:rtl/>
+          <w:lang w:bidi="he-IL"/>
+        </w:rPr>
+      </w:pPr>
+      <w:r>
+        <w:rPr>
+          <w:rFonts w:ascii="Arial" w:eastAsia="Arial" w:hAnsi="Arial" w:cs="Arial" w:hint="cs"/>
+          <w:color w:val="0070C0"/>
+          <w:sz w:val="22"/>
+          <w:szCs w:val="22"/>
+          <w:rtl/>
+          <w:lang w:bidi="he-IL"/>
+        </w:rPr>
+        <w:t xml:space="preserve">אם קיימים תהליכים </w:t>
+      </w:r>
+      <w:r>
+        <w:rPr>
+          <w:rFonts w:ascii="Arial" w:eastAsia="Arial" w:hAnsi="Arial" w:cs="Arial" w:hint="cs"/>
+          <w:color w:val="0070C0"/>
+          <w:sz w:val="22"/>
+          <w:szCs w:val="22"/>
+          <w:lang w:bidi="he-IL"/>
+        </w:rPr>
+        <w:t>A</w:t>
+      </w:r>
+      <w:r>
+        <w:rPr>
+          <w:rFonts w:ascii="Arial" w:eastAsia="Arial" w:hAnsi="Arial" w:cs="Arial" w:hint="cs"/>
+          <w:color w:val="0070C0"/>
+          <w:sz w:val="22"/>
+          <w:szCs w:val="22"/>
+          <w:rtl/>
+          <w:lang w:bidi="he-IL"/>
+        </w:rPr>
+        <w:t xml:space="preserve"> ו-</w:t>
+      </w:r>
+      <w:r>
+        <w:rPr>
+          <w:rFonts w:ascii="Arial" w:eastAsia="Arial" w:hAnsi="Arial" w:cs="Arial" w:hint="cs"/>
+          <w:color w:val="0070C0"/>
+          <w:sz w:val="22"/>
+          <w:szCs w:val="22"/>
+          <w:lang w:bidi="he-IL"/>
+        </w:rPr>
+        <w:t>B</w:t>
+      </w:r>
+      <w:r>
+        <w:rPr>
+          <w:rFonts w:ascii="Arial" w:eastAsia="Arial" w:hAnsi="Arial" w:cs="Arial" w:hint="cs"/>
+          <w:color w:val="0070C0"/>
+          <w:sz w:val="22"/>
+          <w:szCs w:val="22"/>
+          <w:rtl/>
+          <w:lang w:bidi="he-IL"/>
+        </w:rPr>
+        <w:t xml:space="preserve"> שזמן הריצה </w:t>
+      </w:r>
+      <w:proofErr w:type="spellStart"/>
+      <w:r>
+        <w:rPr>
+          <w:rFonts w:ascii="Arial" w:eastAsia="Arial" w:hAnsi="Arial" w:cs="Arial" w:hint="cs"/>
+          <w:color w:val="0070C0"/>
+          <w:sz w:val="22"/>
+          <w:szCs w:val="22"/>
+          <w:rtl/>
+          <w:lang w:bidi="he-IL"/>
+        </w:rPr>
+        <w:t>הוירטואלי</w:t>
+      </w:r>
+      <w:proofErr w:type="spellEnd"/>
+      <w:r>
+        <w:rPr>
+          <w:rFonts w:ascii="Arial" w:eastAsia="Arial" w:hAnsi="Arial" w:cs="Arial" w:hint="cs"/>
+          <w:color w:val="0070C0"/>
+          <w:sz w:val="22"/>
+          <w:szCs w:val="22"/>
+          <w:rtl/>
+          <w:lang w:bidi="he-IL"/>
+        </w:rPr>
+        <w:t xml:space="preserve"> שלהם שווה אז אם אחרי ש</w:t>
+      </w:r>
+      <w:r>
+        <w:rPr>
+          <w:rFonts w:ascii="Arial" w:eastAsia="Arial" w:hAnsi="Arial" w:cs="Arial" w:hint="cs"/>
+          <w:color w:val="0070C0"/>
+          <w:sz w:val="22"/>
+          <w:szCs w:val="22"/>
+          <w:lang w:bidi="he-IL"/>
+        </w:rPr>
+        <w:t>B</w:t>
+      </w:r>
+      <w:r>
+        <w:rPr>
+          <w:rFonts w:ascii="Arial" w:eastAsia="Arial" w:hAnsi="Arial" w:cs="Arial" w:hint="cs"/>
+          <w:color w:val="0070C0"/>
+          <w:sz w:val="22"/>
+          <w:szCs w:val="22"/>
+          <w:rtl/>
+          <w:lang w:bidi="he-IL"/>
+        </w:rPr>
+        <w:t xml:space="preserve"> רץ </w:t>
+      </w:r>
+      <w:proofErr w:type="spellStart"/>
+      <w:r>
+        <w:rPr>
+          <w:rFonts w:ascii="Arial" w:eastAsia="Arial" w:hAnsi="Arial" w:cs="Arial" w:hint="cs"/>
+          <w:color w:val="0070C0"/>
+          <w:sz w:val="22"/>
+          <w:szCs w:val="22"/>
+          <w:rtl/>
+          <w:lang w:bidi="he-IL"/>
+        </w:rPr>
+        <w:t>קוואנטום</w:t>
+      </w:r>
+      <w:proofErr w:type="spellEnd"/>
+      <w:r>
+        <w:rPr>
+          <w:rFonts w:ascii="Arial" w:eastAsia="Arial" w:hAnsi="Arial" w:cs="Arial" w:hint="cs"/>
+          <w:color w:val="0070C0"/>
+          <w:sz w:val="22"/>
+          <w:szCs w:val="22"/>
+          <w:rtl/>
+          <w:lang w:bidi="he-IL"/>
+        </w:rPr>
+        <w:t xml:space="preserve"> יתחילו להתווסף הרבה תהליכים אז </w:t>
+      </w:r>
+      <w:proofErr w:type="spellStart"/>
+      <w:r>
+        <w:rPr>
+          <w:rFonts w:ascii="Arial" w:eastAsia="Arial" w:hAnsi="Arial" w:cs="Arial" w:hint="cs"/>
+          <w:color w:val="0070C0"/>
+          <w:sz w:val="22"/>
+          <w:szCs w:val="22"/>
+          <w:rtl/>
+          <w:lang w:bidi="he-IL"/>
+        </w:rPr>
+        <w:t>תווצר</w:t>
+      </w:r>
+      <w:proofErr w:type="spellEnd"/>
+      <w:r>
+        <w:rPr>
+          <w:rFonts w:ascii="Arial" w:eastAsia="Arial" w:hAnsi="Arial" w:cs="Arial" w:hint="cs"/>
+          <w:color w:val="0070C0"/>
+          <w:sz w:val="22"/>
+          <w:szCs w:val="22"/>
+          <w:rtl/>
+          <w:lang w:bidi="he-IL"/>
+        </w:rPr>
+        <w:t xml:space="preserve"> הרעבה של תהליך </w:t>
+      </w:r>
+      <w:r>
+        <w:rPr>
+          <w:rFonts w:ascii="Arial" w:eastAsia="Arial" w:hAnsi="Arial" w:cs="Arial" w:hint="cs"/>
+          <w:color w:val="0070C0"/>
+          <w:sz w:val="22"/>
+          <w:szCs w:val="22"/>
+          <w:lang w:bidi="he-IL"/>
+        </w:rPr>
+        <w:t>B</w:t>
+      </w:r>
+      <w:r>
+        <w:rPr>
+          <w:rFonts w:ascii="Arial" w:eastAsia="Arial" w:hAnsi="Arial" w:cs="Arial" w:hint="cs"/>
+          <w:color w:val="0070C0"/>
+          <w:sz w:val="22"/>
+          <w:szCs w:val="22"/>
+          <w:rtl/>
+          <w:lang w:bidi="he-IL"/>
+        </w:rPr>
+        <w:t xml:space="preserve"> מכיוון שהוא בעל הזמן </w:t>
+      </w:r>
+      <w:proofErr w:type="spellStart"/>
+      <w:r>
+        <w:rPr>
+          <w:rFonts w:ascii="Arial" w:eastAsia="Arial" w:hAnsi="Arial" w:cs="Arial" w:hint="cs"/>
+          <w:color w:val="0070C0"/>
+          <w:sz w:val="22"/>
+          <w:szCs w:val="22"/>
+          <w:rtl/>
+          <w:lang w:bidi="he-IL"/>
+        </w:rPr>
+        <w:t>הוירטואלי</w:t>
+      </w:r>
+      <w:proofErr w:type="spellEnd"/>
+      <w:r>
+        <w:rPr>
+          <w:rFonts w:ascii="Arial" w:eastAsia="Arial" w:hAnsi="Arial" w:cs="Arial" w:hint="cs"/>
+          <w:color w:val="0070C0"/>
+          <w:sz w:val="22"/>
+          <w:szCs w:val="22"/>
+          <w:rtl/>
+          <w:lang w:bidi="he-IL"/>
+        </w:rPr>
+        <w:t xml:space="preserve"> הגדול ביותר וכל תהליך שייכנס יהיה בעל זמן וירטואלי קטן ממנו</w:t>
       </w:r>
     </w:p>
     <w:p>
@@ -24430,6 +24670,71 @@
           <w:rFonts w:ascii="Arial" w:eastAsia="Arial" w:hAnsi="Arial" w:cs="Arial"/>
           <w:sz w:val="22"/>
           <w:szCs w:val="22"/>
+        </w:rPr>
+      </w:pPr>
+    </w:p>
+    <w:p>
+      <w:pPr>
+        <w:spacing w:after="160"/>
+        <w:ind w:right="720"/>
+        <w:jc w:val="left"/>
+        <w:rPr>
+          <w:rFonts w:ascii="Arial" w:eastAsia="Arial" w:hAnsi="Arial" w:cs="Arial"/>
+          <w:sz w:val="22"/>
+          <w:szCs w:val="22"/>
+          <w:rtl/>
+        </w:rPr>
+      </w:pPr>
+    </w:p>
+    <w:p>
+      <w:pPr>
+        <w:spacing w:after="160"/>
+        <w:ind w:right="720"/>
+        <w:jc w:val="left"/>
+        <w:rPr>
+          <w:rFonts w:ascii="Arial" w:eastAsia="Arial" w:hAnsi="Arial" w:cs="Arial"/>
+          <w:sz w:val="22"/>
+          <w:szCs w:val="22"/>
+          <w:rtl/>
+        </w:rPr>
+      </w:pPr>
+    </w:p>
+    <w:p>
+      <w:pPr>
+        <w:spacing w:after="160"/>
+        <w:ind w:right="720"/>
+        <w:jc w:val="left"/>
+        <w:rPr>
+          <w:rFonts w:ascii="Arial" w:eastAsia="Arial" w:hAnsi="Arial" w:cs="Arial"/>
+          <w:sz w:val="22"/>
+          <w:szCs w:val="22"/>
+          <w:rtl/>
+        </w:rPr>
+      </w:pPr>
+    </w:p>
+    <w:p>
+      <w:pPr>
+        <w:spacing w:after="160"/>
+        <w:ind w:right="720"/>
+        <w:jc w:val="left"/>
+        <w:rPr>
+          <w:rFonts w:ascii="Arial" w:eastAsia="Arial" w:hAnsi="Arial" w:cs="Arial"/>
+          <w:sz w:val="22"/>
+          <w:szCs w:val="22"/>
+          <w:rtl/>
+        </w:rPr>
+      </w:pPr>
+    </w:p>
+    <w:p>
+      <w:pPr>
+        <w:spacing w:after="160"/>
+        <w:ind w:right="720"/>
+        <w:jc w:val="left"/>
+        <w:rPr>
+          <w:rFonts w:ascii="Arial" w:eastAsia="Arial" w:hAnsi="Arial" w:cs="Arial"/>
+          <w:sz w:val="22"/>
+          <w:szCs w:val="22"/>
+          <w:rtl/>
         </w:rPr>
       </w:pPr>
     </w:p>
@@ -24467,6 +24772,7 @@
           <w:szCs w:val="22"/>
           <w:rtl/>
         </w:rPr>
+        <w:lastRenderedPageBreak/>
         <w:t xml:space="preserve">(6 </w:t>
       </w:r>
       <w:proofErr w:type="spellStart"/>
@@ -25758,29 +26064,97 @@
     </w:p>
     <w:p>
       <w:pPr>
-        <w:spacing w:after="0" w:line="276" w:lineRule="auto"/>
+        <w:spacing w:after="160"/>
+        <w:ind w:left="720" w:right="720"/>
         <w:jc w:val="left"/>
         <w:rPr>
-          <w:rFonts w:ascii="Arial" w:eastAsia="Arial" w:hAnsi="Arial" w:cs="Arial"/>
-          <w:sz w:val="22"/>
-          <w:szCs w:val="22"/>
-        </w:rPr>
-      </w:pPr>
-      <w:r>
-        <w:rPr>
-          <w:rFonts w:ascii="Arial" w:eastAsia="Arial" w:hAnsi="Arial" w:cs="Arial"/>
-          <w:sz w:val="22"/>
-          <w:szCs w:val="22"/>
-        </w:rPr>
-        <w:t>____________________________________________________________________________________________________________________________________________________________________________________________________________________________________________</w:t>
-      </w:r>
-      <w:r>
-        <w:rPr>
-          <w:rFonts w:ascii="Arial" w:eastAsia="Arial" w:hAnsi="Arial" w:cs="Arial"/>
-          <w:sz w:val="22"/>
-          <w:szCs w:val="22"/>
-        </w:rPr>
-        <w:t>____________________________________________________________________</w:t>
+          <w:rFonts w:ascii="Arial" w:eastAsia="Arial" w:hAnsi="Arial" w:cs="Arial" w:hint="cs"/>
+          <w:color w:val="0070C0"/>
+          <w:sz w:val="22"/>
+          <w:szCs w:val="22"/>
+          <w:lang w:bidi="he-IL"/>
+        </w:rPr>
+      </w:pPr>
+      <w:r>
+        <w:rPr>
+          <w:rFonts w:ascii="Arial" w:eastAsia="Arial" w:hAnsi="Arial" w:cs="Arial" w:hint="cs"/>
+          <w:color w:val="0070C0"/>
+          <w:sz w:val="22"/>
+          <w:szCs w:val="22"/>
+          <w:rtl/>
+          <w:lang w:bidi="he-IL"/>
+        </w:rPr>
+        <w:t xml:space="preserve">תהליך ייצר לעצמו חוט לקראת סוף </w:t>
+      </w:r>
+      <w:proofErr w:type="spellStart"/>
+      <w:r>
+        <w:rPr>
+          <w:rFonts w:ascii="Arial" w:eastAsia="Arial" w:hAnsi="Arial" w:cs="Arial" w:hint="cs"/>
+          <w:color w:val="0070C0"/>
+          <w:sz w:val="22"/>
+          <w:szCs w:val="22"/>
+          <w:rtl/>
+          <w:lang w:bidi="he-IL"/>
+        </w:rPr>
+        <w:t>הקוואנטום</w:t>
+      </w:r>
+      <w:proofErr w:type="spellEnd"/>
+      <w:r>
+        <w:rPr>
+          <w:rFonts w:ascii="Arial" w:eastAsia="Arial" w:hAnsi="Arial" w:cs="Arial" w:hint="cs"/>
+          <w:color w:val="0070C0"/>
+          <w:sz w:val="22"/>
+          <w:szCs w:val="22"/>
+          <w:rtl/>
+          <w:lang w:bidi="he-IL"/>
+        </w:rPr>
+        <w:t xml:space="preserve"> שלו וכך החוט בעל אזורי </w:t>
+      </w:r>
+      <w:proofErr w:type="spellStart"/>
+      <w:r>
+        <w:rPr>
+          <w:rFonts w:ascii="Arial" w:eastAsia="Arial" w:hAnsi="Arial" w:cs="Arial" w:hint="cs"/>
+          <w:color w:val="0070C0"/>
+          <w:sz w:val="22"/>
+          <w:szCs w:val="22"/>
+          <w:rtl/>
+          <w:lang w:bidi="he-IL"/>
+        </w:rPr>
+        <w:t>זכרון</w:t>
+      </w:r>
+      <w:proofErr w:type="spellEnd"/>
+      <w:r>
+        <w:rPr>
+          <w:rFonts w:ascii="Arial" w:eastAsia="Arial" w:hAnsi="Arial" w:cs="Arial" w:hint="cs"/>
+          <w:color w:val="0070C0"/>
+          <w:sz w:val="22"/>
+          <w:szCs w:val="22"/>
+          <w:rtl/>
+          <w:lang w:bidi="he-IL"/>
+        </w:rPr>
+        <w:t xml:space="preserve"> משותפים עם התהליך הקודם ירוץ ראשון</w:t>
+      </w:r>
+      <w:r>
+        <w:rPr>
+          <w:rFonts w:ascii="Arial" w:eastAsia="Arial" w:hAnsi="Arial" w:cs="Arial" w:hint="cs"/>
+          <w:color w:val="0070C0"/>
+          <w:sz w:val="22"/>
+          <w:szCs w:val="22"/>
+          <w:rtl/>
+          <w:lang w:bidi="he-IL"/>
+        </w:rPr>
+        <w:t xml:space="preserve"> והחוט ייצר לעצמו עוד חוט וכו'</w:t>
+      </w:r>
+      <w:r>
+        <w:rPr>
+          <w:rFonts w:ascii="Arial" w:eastAsia="Arial" w:hAnsi="Arial" w:cs="Arial" w:hint="cs"/>
+          <w:color w:val="0070C0"/>
+          <w:sz w:val="22"/>
+          <w:szCs w:val="22"/>
+          <w:rtl/>
+          <w:lang w:bidi="he-IL"/>
+        </w:rPr>
+        <w:t xml:space="preserve"> וכך התהליך יוכל לגנוב לעצמו זמן מעבד</w:t>
       </w:r>
     </w:p>
     <w:p>
@@ -27012,6 +27386,81 @@
       </w:pPr>
       <w:r>
         <w:rPr>
+          <w:noProof/>
+        </w:rPr>
+        <w:drawing>
+          <wp:anchor distT="0" distB="0" distL="114300" distR="114300" simplePos="0" relativeHeight="251658240" behindDoc="1" locked="0" layoutInCell="1" allowOverlap="1" wp14:anchorId="46D19118" wp14:editId="1258CC2B">
+            <wp:simplePos x="0" y="0"/>
+            <wp:positionH relativeFrom="margin">
+              <wp:align>right</wp:align>
+            </wp:positionH>
+            <wp:positionV relativeFrom="paragraph">
+              <wp:posOffset>514985</wp:posOffset>
+            </wp:positionV>
+            <wp:extent cx="5838825" cy="2977801"/>
+            <wp:effectExtent l="0" t="0" r="0" b="0"/>
+            <wp:wrapTight wrapText="bothSides">
+              <wp:wrapPolygon edited="0">
+                <wp:start x="0" y="0"/>
+                <wp:lineTo x="0" y="21420"/>
+                <wp:lineTo x="21494" y="21420"/>
+                <wp:lineTo x="21494" y="0"/>
+                <wp:lineTo x="0" y="0"/>
+              </wp:wrapPolygon>
+            </wp:wrapTight>
+            <wp:docPr id="4" name="תמונה 4"/>
+            <wp:cNvGraphicFramePr>
+              <a:graphicFrameLocks xmlns:a="http://schemas.openxmlformats.org/drawingml/2006/main" noChangeAspect="1"/>
+            </wp:cNvGraphicFramePr>
+            <a:graphic xmlns:a="http://schemas.openxmlformats.org/drawingml/2006/main">
+              <a:graphicData uri="http://schemas.openxmlformats.org/drawingml/2006/picture">
+                <pic:pic xmlns:pic="http://schemas.openxmlformats.org/drawingml/2006/picture">
+                  <pic:nvPicPr>
+                    <pic:cNvPr id="1" name=""/>
+                    <pic:cNvPicPr/>
+                  </pic:nvPicPr>
+                  <pic:blipFill rotWithShape="1">
+                    <a:blip r:embed="rId10">
+                      <a:extLst>
+                        <a:ext uri="{28A0092B-C50C-407E-A947-70E740481C1C}">
+                          <a14:useLocalDpi xmlns:a14="http://schemas.microsoft.com/office/drawing/2010/main" val="0"/>
+                        </a:ext>
+                      </a:extLst>
+                    </a:blip>
+                    <a:srcRect l="31243" t="36354" r="18901" b="18424"/>
+                    <a:stretch/>
+                  </pic:blipFill>
+                  <pic:spPr bwMode="auto">
+                    <a:xfrm>
+                      <a:off x="0" y="0"/>
+                      <a:ext cx="5838825" cy="2977801"/>
+                    </a:xfrm>
+                    <a:prstGeom prst="rect">
+                      <a:avLst/>
+                    </a:prstGeom>
+                    <a:ln>
+                      <a:noFill/>
+                    </a:ln>
+                    <a:extLst>
+                      <a:ext uri="{53640926-AAD7-44D8-BBD7-CCE9431645EC}">
+                        <a14:shadowObscured xmlns:a14="http://schemas.microsoft.com/office/drawing/2010/main"/>
+                      </a:ext>
+                    </a:extLst>
+                  </pic:spPr>
+                </pic:pic>
+              </a:graphicData>
+            </a:graphic>
+            <wp14:sizeRelH relativeFrom="margin">
+              <wp14:pctWidth>0</wp14:pctWidth>
+            </wp14:sizeRelH>
+            <wp14:sizeRelV relativeFrom="margin">
+              <wp14:pctHeight>0</wp14:pctHeight>
+            </wp14:sizeRelV>
+          </wp:anchor>
+        </w:drawing>
+      </w:r>
+      <w:r>
+        <w:rPr>
           <w:rFonts w:ascii="Arial" w:eastAsia="Arial" w:hAnsi="Arial" w:cs="Arial"/>
           <w:sz w:val="22"/>
           <w:szCs w:val="22"/>
@@ -27552,98 +28001,6 @@
           <w:rtl/>
         </w:rPr>
         <w:t>.</w:t>
-      </w:r>
-    </w:p>
-    <w:p>
-      <w:pPr>
-        <w:spacing w:after="160"/>
-        <w:ind w:left="1440" w:right="720"/>
-        <w:jc w:val="left"/>
-        <w:rPr>
-          <w:rFonts w:ascii="Arial" w:eastAsia="Arial" w:hAnsi="Arial" w:cs="Arial"/>
-          <w:sz w:val="22"/>
-          <w:szCs w:val="22"/>
-        </w:rPr>
-      </w:pPr>
-    </w:p>
-    <w:p>
-      <w:pPr>
-        <w:spacing w:after="160"/>
-        <w:ind w:left="1440" w:right="720"/>
-        <w:jc w:val="left"/>
-        <w:rPr>
-          <w:rFonts w:ascii="Arial" w:eastAsia="Arial" w:hAnsi="Arial" w:cs="Arial"/>
-          <w:sz w:val="22"/>
-          <w:szCs w:val="22"/>
-        </w:rPr>
-      </w:pPr>
-    </w:p>
-    <w:p>
-      <w:pPr>
-        <w:spacing w:after="160"/>
-        <w:ind w:left="1440" w:right="720"/>
-        <w:jc w:val="left"/>
-        <w:rPr>
-          <w:rFonts w:ascii="Arial" w:eastAsia="Arial" w:hAnsi="Arial" w:cs="Arial"/>
-          <w:sz w:val="22"/>
-          <w:szCs w:val="22"/>
-        </w:rPr>
-      </w:pPr>
-    </w:p>
-    <w:p>
-      <w:pPr>
-        <w:spacing w:after="160"/>
-        <w:ind w:left="1440" w:right="720"/>
-        <w:jc w:val="left"/>
-        <w:rPr>
-          <w:rFonts w:ascii="Arial" w:eastAsia="Arial" w:hAnsi="Arial" w:cs="Arial"/>
-          <w:sz w:val="22"/>
-          <w:szCs w:val="22"/>
-        </w:rPr>
-      </w:pPr>
-    </w:p>
-    <w:p>
-      <w:pPr>
-        <w:spacing w:after="160"/>
-        <w:ind w:left="1440" w:right="720"/>
-        <w:jc w:val="left"/>
-        <w:rPr>
-          <w:rFonts w:ascii="Arial" w:eastAsia="Arial" w:hAnsi="Arial" w:cs="Arial"/>
-          <w:sz w:val="22"/>
-          <w:szCs w:val="22"/>
-        </w:rPr>
-      </w:pPr>
-    </w:p>
-    <w:p>
-      <w:pPr>
-        <w:spacing w:after="160"/>
-        <w:ind w:left="1440" w:right="720"/>
-        <w:jc w:val="left"/>
-        <w:rPr>
-          <w:rFonts w:ascii="Arial" w:eastAsia="Arial" w:hAnsi="Arial" w:cs="Arial"/>
-          <w:sz w:val="22"/>
-          <w:szCs w:val="22"/>
-        </w:rPr>
-      </w:pPr>
-    </w:p>
-    <w:p>
-      <w:pPr>
-        <w:spacing w:after="160"/>
-        <w:ind w:left="1440" w:right="720"/>
-        <w:jc w:val="left"/>
-        <w:rPr>
-          <w:rFonts w:ascii="Arial" w:eastAsia="Arial" w:hAnsi="Arial" w:cs="Arial"/>
-          <w:sz w:val="22"/>
-          <w:szCs w:val="22"/>
-        </w:rPr>
-      </w:pPr>
-      <w:r>
-        <w:rPr>
-          <w:rFonts w:ascii="Arial" w:eastAsia="Arial" w:hAnsi="Arial" w:cs="Arial"/>
-          <w:sz w:val="22"/>
-          <w:szCs w:val="22"/>
-        </w:rPr>
-        <w:br/>
       </w:r>
     </w:p>
     <w:p>
@@ -27668,6 +28025,16 @@
           <w:szCs w:val="22"/>
           <w:rtl/>
         </w:rPr>
+        <w:lastRenderedPageBreak/>
+        <w:t xml:space="preserve"> </w:t>
+      </w:r>
+      <w:r>
+        <w:rPr>
+          <w:rFonts w:ascii="Arial" w:eastAsia="Arial" w:hAnsi="Arial" w:cs="Arial"/>
+          <w:sz w:val="22"/>
+          <w:szCs w:val="22"/>
+          <w:rtl/>
+        </w:rPr>
         <w:t xml:space="preserve">(3 </w:t>
       </w:r>
       <w:proofErr w:type="spellStart"/>
@@ -27911,38 +28278,94 @@
     </w:p>
     <w:p>
       <w:pPr>
-        <w:spacing w:after="0" w:line="276" w:lineRule="auto"/>
-        <w:jc w:val="left"/>
-        <w:rPr>
-          <w:rFonts w:ascii="Arial" w:eastAsia="Arial" w:hAnsi="Arial" w:cs="Arial"/>
-          <w:sz w:val="22"/>
-          <w:szCs w:val="22"/>
-        </w:rPr>
-      </w:pPr>
-      <w:r>
-        <w:rPr>
-          <w:rFonts w:ascii="Arial" w:eastAsia="Arial" w:hAnsi="Arial" w:cs="Arial"/>
-          <w:sz w:val="22"/>
-          <w:szCs w:val="22"/>
-        </w:rPr>
-        <w:t>________________________________________________________________________________________________________________________________________________________</w:t>
-      </w:r>
-      <w:r>
-        <w:rPr>
-          <w:rFonts w:ascii="Arial" w:eastAsia="Arial" w:hAnsi="Arial" w:cs="Arial"/>
-          <w:sz w:val="22"/>
-          <w:szCs w:val="22"/>
-        </w:rPr>
-        <w:t>_________</w:t>
-      </w:r>
-      <w:r>
-        <w:rPr>
-          <w:rFonts w:ascii="Arial" w:eastAsia="Arial" w:hAnsi="Arial" w:cs="Arial"/>
-          <w:sz w:val="22"/>
-          <w:szCs w:val="22"/>
-        </w:rPr>
-        <w:t>___________________________________________________________________</w:t>
-      </w:r>
+        <w:bidi w:val="0"/>
+        <w:spacing w:after="160"/>
+        <w:ind w:left="360" w:right="720"/>
+        <w:jc w:val="center"/>
+        <w:rPr>
+          <w:rFonts w:eastAsia="Arial" w:hint="cs"/>
+          <w:i/>
+          <w:rtl/>
+          <w:lang w:bidi="he-IL"/>
+        </w:rPr>
+      </w:pPr>
+      <m:oMathPara>
+        <m:oMath>
+          <m:func>
+            <m:funcPr>
+              <m:ctrlPr>
+                <w:rPr>
+                  <w:rFonts w:ascii="Cambria Math" w:eastAsia="Arial" w:hAnsi="Cambria Math"/>
+                  <w:lang w:val="fr-FR"/>
+                </w:rPr>
+              </m:ctrlPr>
+            </m:funcPr>
+            <m:fName>
+              <m:sSub>
+                <m:sSubPr>
+                  <m:ctrlPr>
+                    <w:rPr>
+                      <w:rFonts w:ascii="Cambria Math" w:eastAsia="Arial" w:hAnsi="Cambria Math"/>
+                      <w:lang w:val="fr-FR"/>
+                    </w:rPr>
+                  </m:ctrlPr>
+                </m:sSubPr>
+                <m:e>
+                  <m:r>
+                    <m:rPr>
+                      <m:sty m:val="p"/>
+                    </m:rPr>
+                    <w:rPr>
+                      <w:rFonts w:ascii="Cambria Math" w:eastAsia="Arial" w:hAnsi="Cambria Math"/>
+                      <w:lang w:val="fr-FR" w:bidi="he-IL"/>
+                    </w:rPr>
+                    <m:t>log</m:t>
+                  </m:r>
+                </m:e>
+                <m:sub>
+                  <m:r>
+                    <w:rPr>
+                      <w:rFonts w:ascii="Cambria Math" w:eastAsia="Arial" w:hAnsi="Cambria Math"/>
+                      <w:lang w:val="fr-FR" w:bidi="he-IL"/>
+                    </w:rPr>
+                    <m:t>1.23</m:t>
+                  </m:r>
+                </m:sub>
+              </m:sSub>
+              <m:ctrlPr>
+                <w:rPr>
+                  <w:rFonts w:ascii="Cambria Math" w:eastAsia="Arial" w:hAnsi="Cambria Math"/>
+                  <w:i/>
+                  <w:lang w:val="fr-FR"/>
+                </w:rPr>
+              </m:ctrlPr>
+            </m:fName>
+            <m:e>
+              <m:r>
+                <w:rPr>
+                  <w:rFonts w:ascii="Cambria Math" w:eastAsia="Arial" w:hAnsi="Cambria Math"/>
+                  <w:lang w:val="fr-FR" w:bidi="he-IL"/>
+                </w:rPr>
+                <m:t>(W)</m:t>
+              </m:r>
+              <m:ctrlPr>
+                <w:rPr>
+                  <w:rFonts w:ascii="Cambria Math" w:eastAsia="Arial" w:hAnsi="Cambria Math"/>
+                  <w:i/>
+                  <w:lang w:val="fr-FR"/>
+                </w:rPr>
+              </m:ctrlPr>
+            </m:e>
+          </m:func>
+          <m:r>
+            <w:rPr>
+              <w:rFonts w:ascii="Cambria Math" w:eastAsia="Arial" w:hAnsi="Cambria Math"/>
+              <w:lang w:val="fr-FR" w:bidi="he-IL"/>
+            </w:rPr>
+            <m:t>=-1.0785⋅nice+33.483</m:t>
+          </m:r>
+        </m:oMath>
+      </m:oMathPara>
     </w:p>
     <w:p>
       <w:pPr>
@@ -27950,11 +28373,16 @@
         <w:ind w:left="720" w:right="720"/>
         <w:jc w:val="left"/>
         <w:rPr>
-          <w:rFonts w:ascii="Arial" w:eastAsia="Arial" w:hAnsi="Arial" w:cs="Arial"/>
-          <w:sz w:val="22"/>
-          <w:szCs w:val="22"/>
-        </w:rPr>
-      </w:pPr>
+          <w:rFonts w:ascii="Arial" w:eastAsia="Arial" w:hAnsi="Arial" w:cs="Arial" w:hint="cs"/>
+          <w:i/>
+          <w:sz w:val="22"/>
+          <w:szCs w:val="22"/>
+          <w:rtl/>
+          <w:lang w:bidi="he-IL"/>
+        </w:rPr>
+      </w:pPr>
+      <w:bookmarkStart w:id="3" w:name="_GoBack"/>
+      <w:bookmarkEnd w:id="3"/>
     </w:p>
     <w:p>
       <w:pPr>
@@ -27990,11 +28418,11 @@
       </w:pPr>
     </w:p>
     <w:sectPr>
-      <w:headerReference w:type="default" r:id="rId10"/>
-      <w:footerReference w:type="even" r:id="rId11"/>
-      <w:footerReference w:type="default" r:id="rId12"/>
-      <w:headerReference w:type="first" r:id="rId13"/>
-      <w:footerReference w:type="first" r:id="rId14"/>
+      <w:headerReference w:type="default" r:id="rId11"/>
+      <w:footerReference w:type="even" r:id="rId12"/>
+      <w:footerReference w:type="default" r:id="rId13"/>
+      <w:headerReference w:type="first" r:id="rId14"/>
+      <w:footerReference w:type="first" r:id="rId15"/>
       <w:pgSz w:w="11906" w:h="16838"/>
       <w:pgMar w:top="1440" w:right="1440" w:bottom="1440" w:left="1440" w:header="720" w:footer="720" w:gutter="0"/>
       <w:pgNumType w:start="1"/>
@@ -30902,14 +31330,14 @@
     <w:lsdException w:name="Unresolved Mention" w:semiHidden="1" w:unhideWhenUsed="1"/>
     <w:lsdException w:name="Smart Link" w:semiHidden="1" w:unhideWhenUsed="1"/>
   </w:latentStyles>
-  <w:style w:type="paragraph" w:default="1" w:styleId="Normal">
+  <w:style w:type="paragraph" w:default="1" w:styleId="a">
     <w:name w:val="Normal"/>
     <w:qFormat/>
   </w:style>
-  <w:style w:type="paragraph" w:styleId="Heading1">
+  <w:style w:type="paragraph" w:styleId="1">
     <w:name w:val="heading 1"/>
-    <w:basedOn w:val="Normal"/>
-    <w:next w:val="Normal"/>
+    <w:basedOn w:val="a"/>
+    <w:next w:val="a"/>
     <w:uiPriority w:val="9"/>
     <w:qFormat/>
     <w:pPr>
@@ -30920,10 +31348,10 @@
       <w:b/>
     </w:rPr>
   </w:style>
-  <w:style w:type="paragraph" w:styleId="Heading2">
+  <w:style w:type="paragraph" w:styleId="2">
     <w:name w:val="heading 2"/>
-    <w:basedOn w:val="Normal"/>
-    <w:next w:val="Normal"/>
+    <w:basedOn w:val="a"/>
+    <w:next w:val="a"/>
     <w:uiPriority w:val="9"/>
     <w:semiHidden/>
     <w:unhideWhenUsed/>
@@ -30941,10 +31369,10 @@
       <w:u w:val="single"/>
     </w:rPr>
   </w:style>
-  <w:style w:type="paragraph" w:styleId="Heading3">
+  <w:style w:type="paragraph" w:styleId="3">
     <w:name w:val="heading 3"/>
-    <w:basedOn w:val="Normal"/>
-    <w:next w:val="Normal"/>
+    <w:basedOn w:val="a"/>
+    <w:next w:val="a"/>
     <w:uiPriority w:val="9"/>
     <w:semiHidden/>
     <w:unhideWhenUsed/>
@@ -30960,10 +31388,10 @@
       <w:b/>
     </w:rPr>
   </w:style>
-  <w:style w:type="paragraph" w:styleId="Heading4">
+  <w:style w:type="paragraph" w:styleId="4">
     <w:name w:val="heading 4"/>
-    <w:basedOn w:val="Normal"/>
-    <w:next w:val="Normal"/>
+    <w:basedOn w:val="a"/>
+    <w:next w:val="a"/>
     <w:uiPriority w:val="9"/>
     <w:semiHidden/>
     <w:unhideWhenUsed/>
@@ -30980,10 +31408,10 @@
       <w:color w:val="2E75B5"/>
     </w:rPr>
   </w:style>
-  <w:style w:type="paragraph" w:styleId="Heading5">
+  <w:style w:type="paragraph" w:styleId="5">
     <w:name w:val="heading 5"/>
-    <w:basedOn w:val="Normal"/>
-    <w:next w:val="Normal"/>
+    <w:basedOn w:val="a"/>
+    <w:next w:val="a"/>
     <w:uiPriority w:val="9"/>
     <w:semiHidden/>
     <w:unhideWhenUsed/>
@@ -30999,10 +31427,10 @@
       <w:color w:val="2E75B5"/>
     </w:rPr>
   </w:style>
-  <w:style w:type="paragraph" w:styleId="Heading6">
+  <w:style w:type="paragraph" w:styleId="6">
     <w:name w:val="heading 6"/>
-    <w:basedOn w:val="Normal"/>
-    <w:next w:val="Normal"/>
+    <w:basedOn w:val="a"/>
+    <w:next w:val="a"/>
     <w:uiPriority w:val="9"/>
     <w:semiHidden/>
     <w:unhideWhenUsed/>
@@ -31018,13 +31446,13 @@
       <w:color w:val="1E4D78"/>
     </w:rPr>
   </w:style>
-  <w:style w:type="character" w:default="1" w:styleId="DefaultParagraphFont">
+  <w:style w:type="character" w:default="1" w:styleId="a0">
     <w:name w:val="Default Paragraph Font"/>
     <w:uiPriority w:val="1"/>
     <w:semiHidden/>
     <w:unhideWhenUsed/>
   </w:style>
-  <w:style w:type="table" w:default="1" w:styleId="TableNormal">
+  <w:style w:type="table" w:default="1" w:styleId="a1">
     <w:name w:val="Normal Table"/>
     <w:uiPriority w:val="99"/>
     <w:semiHidden/>
@@ -31039,16 +31467,16 @@
       </w:tblCellMar>
     </w:tblPr>
   </w:style>
-  <w:style w:type="numbering" w:default="1" w:styleId="NoList">
+  <w:style w:type="numbering" w:default="1" w:styleId="a2">
     <w:name w:val="No List"/>
     <w:uiPriority w:val="99"/>
     <w:semiHidden/>
     <w:unhideWhenUsed/>
   </w:style>
-  <w:style w:type="paragraph" w:styleId="Title">
+  <w:style w:type="paragraph" w:styleId="a3">
     <w:name w:val="Title"/>
-    <w:basedOn w:val="Normal"/>
-    <w:next w:val="Normal"/>
+    <w:basedOn w:val="a"/>
+    <w:next w:val="a"/>
     <w:uiPriority w:val="10"/>
     <w:qFormat/>
     <w:pPr>
@@ -31056,10 +31484,10 @@
       <w:jc w:val="center"/>
     </w:pPr>
   </w:style>
-  <w:style w:type="paragraph" w:styleId="Subtitle">
+  <w:style w:type="paragraph" w:styleId="a4">
     <w:name w:val="Subtitle"/>
-    <w:basedOn w:val="Normal"/>
-    <w:next w:val="Normal"/>
+    <w:basedOn w:val="a"/>
+    <w:next w:val="a"/>
     <w:uiPriority w:val="11"/>
     <w:qFormat/>
     <w:pPr>
@@ -31077,7 +31505,7 @@
   </w:style>
   <w:style w:type="character" w:styleId="Hyperlink">
     <w:name w:val="Hyperlink"/>
-    <w:basedOn w:val="DefaultParagraphFont"/>
+    <w:basedOn w:val="a0"/>
     <w:uiPriority w:val="99"/>
     <w:semiHidden/>
     <w:unhideWhenUsed/>
@@ -31087,9 +31515,9 @@
       <w:u w:val="single"/>
     </w:rPr>
   </w:style>
-  <w:style w:type="paragraph" w:styleId="ListParagraph">
+  <w:style w:type="paragraph" w:styleId="a5">
     <w:name w:val="List Paragraph"/>
-    <w:basedOn w:val="Normal"/>
+    <w:basedOn w:val="a"/>
     <w:uiPriority w:val="34"/>
     <w:qFormat/>
     <w:rsid w:val="00BC75B9"/>
@@ -31098,9 +31526,9 @@
       <w:contextualSpacing/>
     </w:pPr>
   </w:style>
-  <w:style w:type="character" w:styleId="PlaceholderText">
+  <w:style w:type="character" w:styleId="a6">
     <w:name w:val="Placeholder Text"/>
-    <w:basedOn w:val="DefaultParagraphFont"/>
+    <w:basedOn w:val="a0"/>
     <w:uiPriority w:val="99"/>
     <w:semiHidden/>
     <w:rsid w:val="009E11D4"/>
@@ -31108,9 +31536,9 @@
       <w:color w:val="808080"/>
     </w:rPr>
   </w:style>
-  <w:style w:type="table" w:styleId="TableGrid">
+  <w:style w:type="table" w:styleId="a7">
     <w:name w:val="Table Grid"/>
-    <w:basedOn w:val="TableNormal"/>
+    <w:basedOn w:val="a1"/>
     <w:uiPriority w:val="39"/>
     <w:rsid w:val="00302A4D"/>
     <w:pPr>

</xml_diff>